<commit_message>
Added 'Question Entry' UI
</commit_message>
<xml_diff>
--- a/FTSRA_AID/FTSRA_AID.docx
+++ b/FTSRA_AID/FTSRA_AID.docx
@@ -1,6 +1,7 @@
 
 <file path=word/document.xml><?xml version="1.0" encoding="utf-8"?>
 <w:document xmlns:wpc="http://schemas.microsoft.com/office/word/2010/wordprocessingCanvas" xmlns:cx="http://schemas.microsoft.com/office/drawing/2014/chartex" xmlns:cx1="http://schemas.microsoft.com/office/drawing/2015/9/8/chartex" xmlns:cx2="http://schemas.microsoft.com/office/drawing/2015/10/21/chartex" xmlns:cx3="http://schemas.microsoft.com/office/drawing/2016/5/9/chartex" xmlns:cx4="http://schemas.microsoft.com/office/drawing/2016/5/10/chartex" xmlns:cx5="http://schemas.microsoft.com/office/drawing/2016/5/11/chartex" xmlns:cx6="http://schemas.microsoft.com/office/drawing/2016/5/12/chartex" xmlns:cx7="http://schemas.microsoft.com/office/drawing/2016/5/13/chartex" xmlns:cx8="http://schemas.microsoft.com/office/drawing/2016/5/14/chartex" xmlns:mc="http://schemas.openxmlformats.org/markup-compatibility/2006" xmlns:aink="http://schemas.microsoft.com/office/drawing/2016/ink" xmlns:am3d="http://schemas.microsoft.com/office/drawing/2017/model3d" xmlns:o="urn:schemas-microsoft-com:office:office" xmlns:r="http://schemas.openxmlformats.org/officeDocument/2006/relationships" xmlns:m="http://schemas.openxmlformats.org/officeDocument/2006/math" xmlns:v="urn:schemas-microsoft-com:vml" xmlns:wp14="http://schemas.microsoft.com/office/word/2010/wordprocessingDrawing" xmlns:wp="http://schemas.openxmlformats.org/drawingml/2006/wordprocessingDrawing" xmlns:w10="urn:schemas-microsoft-com:office:word" xmlns:w="http://schemas.openxmlformats.org/wordprocessingml/2006/main" xmlns:w14="http://schemas.microsoft.com/office/word/2010/wordml" xmlns:w15="http://schemas.microsoft.com/office/word/2012/wordml" xmlns:w16cex="http://schemas.microsoft.com/office/word/2018/wordml/cex" xmlns:w16cid="http://schemas.microsoft.com/office/word/2016/wordml/cid" xmlns:w16="http://schemas.microsoft.com/office/word/2018/wordml" xmlns:w16se="http://schemas.microsoft.com/office/word/2015/wordml/symex" xmlns:wpg="http://schemas.microsoft.com/office/word/2010/wordprocessingGroup" xmlns:wpi="http://schemas.microsoft.com/office/word/2010/wordprocessingInk" xmlns:wne="http://schemas.microsoft.com/office/word/2006/wordml" xmlns:wps="http://schemas.microsoft.com/office/word/2010/wordprocessingShape" mc:Ignorable="w14 w15 w16se w16cid w16 w16cex wp14">
+  <w:background w:color="202020"/>
   <w:body>
     <w:p>
       <w:pPr>
@@ -9,7 +10,7 @@
           <w:rFonts w:cs="Courier New"/>
           <w:b/>
           <w:bCs/>
-          <w:color w:val="00B050"/>
+          <w:color w:val="008888" w:themeColor="text1"/>
           <w:sz w:val="56"/>
           <w:szCs w:val="52"/>
         </w:rPr>
@@ -19,7 +20,7 @@
           <w:rFonts w:cs="Courier New"/>
           <w:b/>
           <w:bCs/>
-          <w:color w:val="00B050"/>
+          <w:color w:val="008888" w:themeColor="text1"/>
           <w:sz w:val="56"/>
           <w:szCs w:val="52"/>
         </w:rPr>
@@ -85,17 +86,15 @@
           <w:szCs w:val="28"/>
         </w:rPr>
       </w:pPr>
-    </w:p>
-    <w:p>
-      <w:pPr>
-        <w:jc w:val="center"/>
+      <w:r>
         <w:rPr>
           <w:rFonts w:cs="Courier New"/>
           <w:color w:val="00B050"/>
           <w:sz w:val="32"/>
           <w:szCs w:val="28"/>
         </w:rPr>
-      </w:pPr>
+        <w:t xml:space="preserve"> </w:t>
+      </w:r>
     </w:p>
     <w:p>
       <w:pPr>
@@ -267,6 +266,17 @@
         <w:jc w:val="center"/>
         <w:rPr>
           <w:rFonts w:cs="Courier New"/>
+          <w:color w:val="00B050"/>
+          <w:sz w:val="32"/>
+          <w:szCs w:val="28"/>
+        </w:rPr>
+      </w:pPr>
+    </w:p>
+    <w:p>
+      <w:pPr>
+        <w:jc w:val="center"/>
+        <w:rPr>
+          <w:rFonts w:cs="Courier New"/>
         </w:rPr>
       </w:pPr>
       <w:r>
@@ -280,7 +290,7 @@
           <w:rFonts w:cs="Courier New"/>
           <w:b/>
           <w:bCs/>
-          <w:color w:val="00B050"/>
+          <w:color w:val="008888" w:themeColor="text1"/>
         </w:rPr>
         <w:t>Geetansh Gautam</w:t>
       </w:r>
@@ -340,13 +350,14 @@
           <w:rFonts w:cs="Courier New"/>
           <w:b/>
           <w:bCs/>
-          <w:color w:val="00B050"/>
+          <w:color w:val="008888" w:themeColor="text1"/>
         </w:rPr>
         <w:t>QA FTSRA</w:t>
       </w:r>
       <w:r>
         <w:rPr>
           <w:rFonts w:cs="Courier New"/>
+          <w:color w:val="008888" w:themeColor="text1"/>
         </w:rPr>
         <w:t xml:space="preserve"> </w:t>
       </w:r>
@@ -566,6 +577,7 @@
         </w:numPr>
       </w:pPr>
       <w:r>
+        <w:lastRenderedPageBreak/>
         <w:t>Previously recorded scores</w:t>
       </w:r>
     </w:p>
@@ -788,7 +800,7 @@
         </mc:Choice>
         <mc:Fallback>
           <w:pict>
-            <v:rect w14:anchorId="4EC34BFC" id="Rectangle 452" o:spid="_x0000_s1026" style="position:absolute;margin-left:0;margin-top:0;width:579.9pt;height:750.3pt;z-index:251659264;visibility:visible;mso-wrap-style:square;mso-width-percent:950;mso-height-percent:950;mso-wrap-distance-left:9pt;mso-wrap-distance-top:0;mso-wrap-distance-right:9pt;mso-wrap-distance-bottom:0;mso-position-horizontal:center;mso-position-horizontal-relative:page;mso-position-vertical:center;mso-position-vertical-relative:page;mso-width-percent:950;mso-height-percent:950;mso-width-relative:page;mso-height-relative:page;v-text-anchor:middle" o:gfxdata="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" filled="f" strokecolor="#747070 [1614]" strokeweight="1.25pt">
+            <v:rect w14:anchorId="236A858B" id="Rectangle 452" o:spid="_x0000_s1026" style="position:absolute;margin-left:0;margin-top:0;width:579.9pt;height:750.3pt;z-index:251659264;visibility:visible;mso-wrap-style:square;mso-width-percent:950;mso-height-percent:950;mso-wrap-distance-left:9pt;mso-wrap-distance-top:0;mso-wrap-distance-right:9pt;mso-wrap-distance-bottom:0;mso-position-horizontal:center;mso-position-horizontal-relative:page;mso-position-vertical:center;mso-position-vertical-relative:page;mso-width-percent:950;mso-height-percent:950;mso-width-relative:page;mso-height-relative:page;v-text-anchor:middle" o:gfxdata="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" filled="f" strokecolor="#747070 [1614]" strokeweight="1.25pt">
               <w10:wrap anchorx="page" anchory="page"/>
             </v:rect>
           </w:pict>
@@ -1526,7 +1538,7 @@
     </w:pPr>
     <w:rPr>
       <w:rFonts w:asciiTheme="majorHAnsi" w:eastAsiaTheme="majorEastAsia" w:hAnsiTheme="majorHAnsi" w:cstheme="majorBidi"/>
-      <w:color w:val="00833B" w:themeColor="accent1" w:themeShade="BF"/>
+      <w:color w:val="006565" w:themeColor="accent1" w:themeShade="BF"/>
       <w:sz w:val="32"/>
       <w:szCs w:val="32"/>
     </w:rPr>
@@ -1609,7 +1621,7 @@
     <w:unhideWhenUsed/>
     <w:rsid w:val="005B3CC4"/>
     <w:rPr>
-      <w:color w:val="00B050" w:themeColor="hyperlink"/>
+      <w:color w:val="00D7D2" w:themeColor="hyperlink"/>
       <w:u w:val="single"/>
     </w:rPr>
   </w:style>
@@ -1633,7 +1645,7 @@
     <w:rsid w:val="00E641EA"/>
     <w:rPr>
       <w:rFonts w:asciiTheme="majorHAnsi" w:eastAsiaTheme="majorEastAsia" w:hAnsiTheme="majorHAnsi" w:cstheme="majorBidi"/>
-      <w:color w:val="00833B" w:themeColor="accent1" w:themeShade="BF"/>
+      <w:color w:val="006565" w:themeColor="accent1" w:themeShade="BF"/>
       <w:sz w:val="32"/>
       <w:szCs w:val="32"/>
     </w:rPr>
@@ -1725,7 +1737,7 @@
     <w:unhideWhenUsed/>
     <w:rsid w:val="00456024"/>
     <w:rPr>
-      <w:color w:val="375623" w:themeColor="followedHyperlink"/>
+      <w:color w:val="005A58" w:themeColor="followedHyperlink"/>
       <w:u w:val="single"/>
     </w:rPr>
   </w:style>
@@ -1735,42 +1747,42 @@
 <file path=word/theme/theme1.xml><?xml version="1.0" encoding="utf-8"?>
 <a:theme xmlns:a="http://schemas.openxmlformats.org/drawingml/2006/main" name="Office Theme">
   <a:themeElements>
-    <a:clrScheme name="Custom_IdeasTemplate">
+    <a:clrScheme name="QAS2.0">
       <a:dk1>
-        <a:srgbClr val="00B050"/>
+        <a:srgbClr val="008888"/>
       </a:dk1>
       <a:lt1>
-        <a:srgbClr val="92D050"/>
+        <a:srgbClr val="008888"/>
       </a:lt1>
       <a:dk2>
-        <a:srgbClr val="262626"/>
+        <a:srgbClr val="202020"/>
       </a:dk2>
       <a:lt2>
         <a:srgbClr val="E7E6E6"/>
       </a:lt2>
       <a:accent1>
-        <a:srgbClr val="00B050"/>
+        <a:srgbClr val="008888"/>
       </a:accent1>
       <a:accent2>
-        <a:srgbClr val="92D050"/>
+        <a:srgbClr val="008888"/>
       </a:accent2>
       <a:accent3>
-        <a:srgbClr val="FFD965"/>
+        <a:srgbClr val="008888"/>
       </a:accent3>
       <a:accent4>
-        <a:srgbClr val="FFC000"/>
+        <a:srgbClr val="008888"/>
       </a:accent4>
       <a:accent5>
-        <a:srgbClr val="BF9000"/>
+        <a:srgbClr val="008888"/>
       </a:accent5>
       <a:accent6>
-        <a:srgbClr val="C55A11"/>
+        <a:srgbClr val="008888"/>
       </a:accent6>
       <a:hlink>
-        <a:srgbClr val="00B050"/>
+        <a:srgbClr val="00D7D2"/>
       </a:hlink>
       <a:folHlink>
-        <a:srgbClr val="375623"/>
+        <a:srgbClr val="005A58"/>
       </a:folHlink>
     </a:clrScheme>
     <a:fontScheme name="Office">

</xml_diff>